<commit_message>
Fixed up wording on descrpitions
</commit_message>
<xml_diff>
--- a/Zain_Siddiqui_Resume.docx
+++ b/Zain_Siddiqui_Resume.docx
@@ -186,7 +186,7 @@
           <w:szCs w:val="22"/>
         </w:rPr>
         <w:pict w14:anchorId="4BC3C09F">
-          <v:shape id="Picture 15" o:spid="_x0000_i1025" type="#_x0000_t75" alt="" style="width:11.1pt;height:11.1pt;visibility:visible;mso-wrap-style:square;mso-width-percent:0;mso-height-percent:0;mso-width-percent:0;mso-height-percent:0" o:bullet="t">
+          <v:shape id="Picture 15" o:spid="_x0000_i1025" type="#_x0000_t75" alt="" style="width:10.75pt;height:10.75pt;visibility:visible;mso-wrap-style:square;mso-width-percent:0;mso-height-percent:0;mso-width-percent:0;mso-height-percent:0" o:bullet="t">
             <v:imagedata r:id="rId6" o:title=""/>
           </v:shape>
         </w:pict>
@@ -736,7 +736,71 @@
           <w:sz w:val="20"/>
           <w:szCs w:val="20"/>
         </w:rPr>
-        <w:t xml:space="preserve"> Java, C#</w:t>
+        <w:t xml:space="preserve"> Java, Python, </w:t>
+      </w:r>
+      <w:r>
+        <w:rPr>
+          <w:rFonts w:ascii="Univers" w:hAnsi="Univers"/>
+          <w:sz w:val="20"/>
+          <w:szCs w:val="20"/>
+        </w:rPr>
+        <w:t>C</w:t>
+      </w:r>
+      <w:r>
+        <w:rPr>
+          <w:rFonts w:ascii="Univers" w:hAnsi="Univers"/>
+          <w:sz w:val="20"/>
+          <w:szCs w:val="20"/>
+        </w:rPr>
+        <w:t>,</w:t>
+      </w:r>
+      <w:r>
+        <w:rPr>
+          <w:rFonts w:ascii="Univers" w:hAnsi="Univers"/>
+          <w:sz w:val="20"/>
+          <w:szCs w:val="20"/>
+        </w:rPr>
+        <w:t xml:space="preserve"> </w:t>
+      </w:r>
+      <w:r>
+        <w:rPr>
+          <w:rFonts w:ascii="Univers" w:hAnsi="Univers"/>
+          <w:sz w:val="20"/>
+          <w:szCs w:val="20"/>
+        </w:rPr>
+        <w:t>C</w:t>
+      </w:r>
+      <w:r>
+        <w:rPr>
+          <w:rFonts w:ascii="Univers" w:hAnsi="Univers"/>
+          <w:sz w:val="20"/>
+          <w:szCs w:val="20"/>
+        </w:rPr>
+        <w:t>#</w:t>
+      </w:r>
+      <w:r>
+        <w:rPr>
+          <w:rFonts w:ascii="Univers" w:hAnsi="Univers"/>
+          <w:sz w:val="20"/>
+          <w:szCs w:val="20"/>
+        </w:rPr>
+        <w:t xml:space="preserve">, C++, </w:t>
+      </w:r>
+      <w:r>
+        <w:rPr>
+          <w:rFonts w:ascii="Univers" w:hAnsi="Univers"/>
+          <w:sz w:val="20"/>
+          <w:szCs w:val="20"/>
+        </w:rPr>
+        <w:t xml:space="preserve">SQL, </w:t>
+      </w:r>
+      <w:r>
+        <w:rPr>
+          <w:rFonts w:ascii="Univers" w:hAnsi="Univers"/>
+          <w:sz w:val="20"/>
+          <w:szCs w:val="20"/>
+        </w:rPr>
+        <w:t>JavaScript</w:t>
       </w:r>
       <w:r>
         <w:rPr>
@@ -752,23 +816,7 @@
           <w:sz w:val="20"/>
           <w:szCs w:val="20"/>
         </w:rPr>
-        <w:t xml:space="preserve">Python, C, C++, </w:t>
-      </w:r>
-      <w:r>
-        <w:rPr>
-          <w:rFonts w:ascii="Univers" w:hAnsi="Univers"/>
-          <w:sz w:val="20"/>
-          <w:szCs w:val="20"/>
-        </w:rPr>
-        <w:t xml:space="preserve">SQL, </w:t>
-      </w:r>
-      <w:r>
-        <w:rPr>
-          <w:rFonts w:ascii="Univers" w:hAnsi="Univers"/>
-          <w:sz w:val="20"/>
-          <w:szCs w:val="20"/>
-        </w:rPr>
-        <w:t>JavaScript</w:t>
+        <w:t>HTML</w:t>
       </w:r>
       <w:r>
         <w:rPr>
@@ -784,7 +832,7 @@
           <w:sz w:val="20"/>
           <w:szCs w:val="20"/>
         </w:rPr>
-        <w:t>HTML/CSS</w:t>
+        <w:t>CSS</w:t>
       </w:r>
       <w:r>
         <w:rPr>
@@ -838,7 +886,55 @@
           <w:sz w:val="20"/>
           <w:szCs w:val="20"/>
         </w:rPr>
-        <w:t>: ASP.NET, React, Redux, jQuery, Jest, WebdriverIO</w:t>
+        <w:t>: React, Redux,</w:t>
+      </w:r>
+      <w:r>
+        <w:rPr>
+          <w:rFonts w:ascii="Univers" w:hAnsi="Univers"/>
+          <w:sz w:val="20"/>
+          <w:szCs w:val="20"/>
+        </w:rPr>
+        <w:t xml:space="preserve"> </w:t>
+      </w:r>
+      <w:r>
+        <w:rPr>
+          <w:rFonts w:ascii="Univers" w:hAnsi="Univers"/>
+          <w:sz w:val="20"/>
+          <w:szCs w:val="20"/>
+        </w:rPr>
+        <w:t>ASP.NET,</w:t>
+      </w:r>
+      <w:r>
+        <w:rPr>
+          <w:rFonts w:ascii="Univers" w:hAnsi="Univers"/>
+          <w:sz w:val="20"/>
+          <w:szCs w:val="20"/>
+        </w:rPr>
+        <w:t xml:space="preserve"> </w:t>
+      </w:r>
+      <w:r>
+        <w:rPr>
+          <w:rFonts w:ascii="Univers" w:hAnsi="Univers"/>
+          <w:sz w:val="20"/>
+          <w:szCs w:val="20"/>
+        </w:rPr>
+        <w:t xml:space="preserve">jQuery, </w:t>
+      </w:r>
+      <w:r>
+        <w:rPr>
+          <w:rFonts w:ascii="Univers" w:hAnsi="Univers"/>
+          <w:sz w:val="20"/>
+          <w:szCs w:val="20"/>
+        </w:rPr>
+        <w:t xml:space="preserve">Bootstrap, </w:t>
+      </w:r>
+      <w:r>
+        <w:rPr>
+          <w:rFonts w:ascii="Univers" w:hAnsi="Univers"/>
+          <w:sz w:val="20"/>
+          <w:szCs w:val="20"/>
+        </w:rPr>
+        <w:t>Jest, WebdriverIO</w:t>
       </w:r>
     </w:p>
     <w:p>
@@ -1643,7 +1739,25 @@
           <w:szCs w:val="20"/>
           <w:shd w:val="clear" w:color="auto" w:fill="FFFFFF"/>
         </w:rPr>
-        <w:t xml:space="preserve">The web application allows users to enroll in a cloud-based system that vastly improve patient data availability and is in use by 27,500 Cerner client </w:t>
+        <w:t>The web application allows users to enroll in a cloud-based system that vastly improve</w:t>
+      </w:r>
+      <w:r>
+        <w:rPr>
+          <w:rFonts w:ascii="Univers" w:eastAsia="Times New Roman" w:hAnsi="Univers" w:cs="Times New Roman"/>
+          <w:sz w:val="20"/>
+          <w:szCs w:val="20"/>
+          <w:shd w:val="clear" w:color="auto" w:fill="FFFFFF"/>
+        </w:rPr>
+        <w:t>s</w:t>
+      </w:r>
+      <w:r>
+        <w:rPr>
+          <w:rFonts w:ascii="Univers" w:eastAsia="Times New Roman" w:hAnsi="Univers" w:cs="Times New Roman"/>
+          <w:sz w:val="20"/>
+          <w:szCs w:val="20"/>
+          <w:shd w:val="clear" w:color="auto" w:fill="FFFFFF"/>
+        </w:rPr>
+        <w:t xml:space="preserve"> patient data availability and is in use by 27,500 Cerner client </w:t>
       </w:r>
       <w:r>
         <w:rPr>
@@ -1931,7 +2045,23 @@
           <w:sz w:val="20"/>
           <w:szCs w:val="20"/>
         </w:rPr>
-        <w:t xml:space="preserve"> that vastly increased </w:t>
+        <w:t xml:space="preserve"> that</w:t>
+      </w:r>
+      <w:r>
+        <w:rPr>
+          <w:rFonts w:ascii="Univers" w:hAnsi="Univers"/>
+          <w:sz w:val="20"/>
+          <w:szCs w:val="20"/>
+        </w:rPr>
+        <w:t xml:space="preserve"> tremendously</w:t>
+      </w:r>
+      <w:r>
+        <w:rPr>
+          <w:rFonts w:ascii="Univers" w:hAnsi="Univers"/>
+          <w:sz w:val="20"/>
+          <w:szCs w:val="20"/>
+        </w:rPr>
+        <w:t xml:space="preserve"> increased </w:t>
       </w:r>
       <w:r>
         <w:rPr>
@@ -2011,15 +2141,15 @@
           <w:sz w:val="20"/>
           <w:szCs w:val="20"/>
         </w:rPr>
-        <w:t xml:space="preserve"> with </w:t>
-      </w:r>
-      <w:r>
-        <w:rPr>
-          <w:rFonts w:ascii="Univers" w:hAnsi="Univers"/>
-          <w:sz w:val="20"/>
-          <w:szCs w:val="20"/>
-        </w:rPr>
-        <w:t>vastly more secure OAuth2-based APIs.</w:t>
+        <w:t xml:space="preserve"> with</w:t>
+      </w:r>
+      <w:r>
+        <w:rPr>
+          <w:rFonts w:ascii="Univers" w:hAnsi="Univers"/>
+          <w:sz w:val="20"/>
+          <w:szCs w:val="20"/>
+        </w:rPr>
+        <w:t xml:space="preserve"> more secure OAuth2-based APIs.</w:t>
       </w:r>
     </w:p>
     <w:p>
@@ -2530,7 +2660,23 @@
           <w:sz w:val="22"/>
           <w:szCs w:val="22"/>
         </w:rPr>
-        <w:t>Orange County Healthcare Agency</w:t>
+        <w:t>Orange County Health</w:t>
+      </w:r>
+      <w:r>
+        <w:rPr>
+          <w:rFonts w:ascii="Univers" w:hAnsi="Univers"/>
+          <w:sz w:val="22"/>
+          <w:szCs w:val="22"/>
+        </w:rPr>
+        <w:t xml:space="preserve"> C</w:t>
+      </w:r>
+      <w:r>
+        <w:rPr>
+          <w:rFonts w:ascii="Univers" w:hAnsi="Univers"/>
+          <w:sz w:val="22"/>
+          <w:szCs w:val="22"/>
+        </w:rPr>
+        <w:t>are Agency</w:t>
       </w:r>
       <w:r>
         <w:rPr>
@@ -2637,7 +2783,25 @@
           <w:sz w:val="20"/>
           <w:szCs w:val="20"/>
         </w:rPr>
-        <w:t xml:space="preserve"> using JavaScript, HTML/CSS.</w:t>
+        <w:t xml:space="preserve"> using JavaScript, HTML</w:t>
+      </w:r>
+      <w:r>
+        <w:rPr>
+          <w:rFonts w:ascii="Univers" w:hAnsi="Univers"/>
+          <w:color w:val="000000" w:themeColor="text1"/>
+          <w:sz w:val="20"/>
+          <w:szCs w:val="20"/>
+        </w:rPr>
+        <w:t xml:space="preserve">, </w:t>
+      </w:r>
+      <w:r>
+        <w:rPr>
+          <w:rFonts w:ascii="Univers" w:hAnsi="Univers"/>
+          <w:color w:val="000000" w:themeColor="text1"/>
+          <w:sz w:val="20"/>
+          <w:szCs w:val="20"/>
+        </w:rPr>
+        <w:t>CSS.</w:t>
       </w:r>
     </w:p>
     <w:p>
@@ -3020,7 +3184,23 @@
           <w:sz w:val="20"/>
           <w:szCs w:val="20"/>
         </w:rPr>
-        <w:t>HTML/CSS, MySQL, Tomcat, AWS</w:t>
+        <w:t>HTML</w:t>
+      </w:r>
+      <w:r>
+        <w:rPr>
+          <w:rFonts w:ascii="Univers" w:hAnsi="Univers"/>
+          <w:sz w:val="20"/>
+          <w:szCs w:val="20"/>
+        </w:rPr>
+        <w:t xml:space="preserve">, </w:t>
+      </w:r>
+      <w:r>
+        <w:rPr>
+          <w:rFonts w:ascii="Univers" w:hAnsi="Univers"/>
+          <w:sz w:val="20"/>
+          <w:szCs w:val="20"/>
+        </w:rPr>
+        <w:t>CSS, MySQL, Tomcat, AWS</w:t>
       </w:r>
     </w:p>
     <w:p>
@@ -3254,7 +3434,23 @@
           <w:sz w:val="20"/>
           <w:szCs w:val="20"/>
         </w:rPr>
-        <w:t>, JavaScript, HTML/CSS, AWS, G</w:t>
+        <w:t>, JavaScript, HTML</w:t>
+      </w:r>
+      <w:r>
+        <w:rPr>
+          <w:rFonts w:ascii="Univers" w:hAnsi="Univers"/>
+          <w:sz w:val="20"/>
+          <w:szCs w:val="20"/>
+        </w:rPr>
+        <w:t xml:space="preserve">, </w:t>
+      </w:r>
+      <w:r>
+        <w:rPr>
+          <w:rFonts w:ascii="Univers" w:hAnsi="Univers"/>
+          <w:sz w:val="20"/>
+          <w:szCs w:val="20"/>
+        </w:rPr>
+        <w:t>CSS, AWS, G</w:t>
       </w:r>
       <w:r>
         <w:rPr>
@@ -3394,28 +3590,28 @@
         <v:path o:extrusionok="f" gradientshapeok="t" o:connecttype="rect"/>
         <o:lock v:ext="edit" aspectratio="t"/>
       </v:shapetype>
-      <v:shape id="_x0000_i1231" type="#_x0000_t75" style="width:12.45pt;height:12.45pt;visibility:visible;mso-wrap-style:square" o:bullet="t">
+      <v:shape id="_x0000_i1295" type="#_x0000_t75" style="width:12.4pt;height:12.4pt;visibility:visible;mso-wrap-style:square" o:bullet="t">
         <v:imagedata r:id="rId1" o:title=""/>
       </v:shape>
     </w:pict>
   </w:numPicBullet>
   <w:numPicBullet w:numPicBulletId="1">
     <w:pict>
-      <v:shape id="_x0000_i1232" type="#_x0000_t75" style="width:12.45pt;height:12.45pt;visibility:visible;mso-wrap-style:square" o:bullet="t">
+      <v:shape id="_x0000_i1296" type="#_x0000_t75" style="width:12.4pt;height:12.4pt;visibility:visible;mso-wrap-style:square" o:bullet="t">
         <v:imagedata r:id="rId2" o:title=""/>
       </v:shape>
     </w:pict>
   </w:numPicBullet>
   <w:numPicBullet w:numPicBulletId="2">
     <w:pict>
-      <v:shape id="_x0000_i1233" type="#_x0000_t75" style="width:12.45pt;height:12.45pt;visibility:visible;mso-wrap-style:square" o:bullet="t">
+      <v:shape id="_x0000_i1297" type="#_x0000_t75" style="width:12.4pt;height:12.4pt;visibility:visible;mso-wrap-style:square" o:bullet="t">
         <v:imagedata r:id="rId3" o:title=""/>
       </v:shape>
     </w:pict>
   </w:numPicBullet>
   <w:numPicBullet w:numPicBulletId="3">
     <w:pict>
-      <v:shape id="_x0000_i1234" type="#_x0000_t75" style="width:15.25pt;height:15.25pt;visibility:visible;mso-wrap-style:square" o:bullet="t">
+      <v:shape id="_x0000_i1298" type="#_x0000_t75" style="width:14.9pt;height:14.9pt;visibility:visible;mso-wrap-style:square" o:bullet="t">
         <v:imagedata r:id="rId4" o:title=""/>
       </v:shape>
     </w:pict>

</xml_diff>

<commit_message>
Added Cerner Hackathon win to resume
</commit_message>
<xml_diff>
--- a/Zain_Siddiqui_Resume.docx
+++ b/Zain_Siddiqui_Resume.docx
@@ -19,10 +19,21 @@
           <w:b/>
           <w:bCs/>
           <w:color w:val="0070C0"/>
-          <w:sz w:val="52"/>
-          <w:szCs w:val="52"/>
+          <w:sz w:val="64"/>
+          <w:szCs w:val="64"/>
         </w:rPr>
         <w:t>Zain Siddiqui</w:t>
+      </w:r>
+      <w:r>
+        <w:rPr>
+          <w:rFonts w:ascii="Univers" w:hAnsi="Univers"/>
+          <w:b/>
+          <w:bCs/>
+          <w:color w:val="0070C0"/>
+          <w:sz w:val="64"/>
+          <w:szCs w:val="64"/>
+        </w:rPr>
+        <w:tab/>
       </w:r>
       <w:r>
         <w:rPr>
@@ -32,28 +43,6 @@
           <w:color w:val="0070C0"/>
           <w:sz w:val="52"/>
           <w:szCs w:val="52"/>
-        </w:rPr>
-        <w:tab/>
-      </w:r>
-      <w:r>
-        <w:rPr>
-          <w:rFonts w:ascii="Univers" w:hAnsi="Univers"/>
-          <w:b/>
-          <w:bCs/>
-          <w:color w:val="0070C0"/>
-          <w:sz w:val="52"/>
-          <w:szCs w:val="52"/>
-        </w:rPr>
-        <w:tab/>
-      </w:r>
-      <w:r>
-        <w:rPr>
-          <w:rFonts w:ascii="Univers" w:hAnsi="Univers"/>
-          <w:b/>
-          <w:bCs/>
-          <w:color w:val="0070C0"/>
-          <w:sz w:val="42"/>
-          <w:szCs w:val="42"/>
         </w:rPr>
         <w:tab/>
       </w:r>
@@ -90,8 +79,8 @@
           <w:szCs w:val="42"/>
         </w:rPr>
         <w:drawing>
-          <wp:inline distT="0" distB="0" distL="0" distR="0" wp14:anchorId="68A2904B" wp14:editId="5977A36D">
-            <wp:extent cx="152400" cy="152400"/>
+          <wp:inline distT="0" distB="0" distL="0" distR="0" wp14:anchorId="68A2904B" wp14:editId="5DA5CFA5">
+            <wp:extent cx="182880" cy="182880"/>
             <wp:effectExtent l="0" t="0" r="0" b="0"/>
             <wp:docPr id="4" name="Picture 4"/>
             <wp:cNvGraphicFramePr>
@@ -119,7 +108,7 @@
                   <pic:spPr>
                     <a:xfrm>
                       <a:off x="0" y="0"/>
-                      <a:ext cx="161093" cy="161093"/>
+                      <a:ext cx="184425" cy="184425"/>
                     </a:xfrm>
                     <a:prstGeom prst="rect">
                       <a:avLst/>
@@ -186,7 +175,7 @@
           <w:szCs w:val="22"/>
         </w:rPr>
         <w:pict w14:anchorId="4BC3C09F">
-          <v:shape id="Picture 15" o:spid="_x0000_i1025" type="#_x0000_t75" alt="" style="width:10.75pt;height:10.75pt;visibility:visible;mso-wrap-style:square;mso-width-percent:0;mso-height-percent:0;mso-width-percent:0;mso-height-percent:0" o:bullet="t">
+          <v:shape id="Picture 15" o:spid="_x0000_i1025" type="#_x0000_t75" alt="" style="width:13.95pt;height:13.95pt;visibility:visible;mso-wrap-style:square;mso-width-percent:0;mso-height-percent:0;mso-width-percent:0;mso-height-percent:0" o:bullet="t">
             <v:imagedata r:id="rId6" o:title=""/>
           </v:shape>
         </w:pict>
@@ -247,8 +236,8 @@
           <w:szCs w:val="22"/>
         </w:rPr>
         <w:drawing>
-          <wp:inline distT="0" distB="0" distL="0" distR="0" wp14:anchorId="3E74E687" wp14:editId="76497BBA">
-            <wp:extent cx="152400" cy="152400"/>
+          <wp:inline distT="0" distB="0" distL="0" distR="0" wp14:anchorId="3E74E687" wp14:editId="26CA8EA9">
+            <wp:extent cx="179832" cy="179832"/>
             <wp:effectExtent l="0" t="0" r="0" b="0"/>
             <wp:docPr id="12" name="Picture 12"/>
             <wp:cNvGraphicFramePr>
@@ -276,7 +265,7 @@
                   <pic:spPr>
                     <a:xfrm>
                       <a:off x="0" y="0"/>
-                      <a:ext cx="152400" cy="152400"/>
+                      <a:ext cx="182171" cy="182171"/>
                     </a:xfrm>
                     <a:prstGeom prst="rect">
                       <a:avLst/>
@@ -346,8 +335,8 @@
           <w:szCs w:val="22"/>
         </w:rPr>
         <w:drawing>
-          <wp:inline distT="0" distB="0" distL="0" distR="0" wp14:anchorId="57550FCD" wp14:editId="68CC95A2">
-            <wp:extent cx="139700" cy="139700"/>
+          <wp:inline distT="0" distB="0" distL="0" distR="0" wp14:anchorId="57550FCD" wp14:editId="260A3600">
+            <wp:extent cx="178308" cy="178308"/>
             <wp:effectExtent l="0" t="0" r="0" b="0"/>
             <wp:docPr id="16" name="Picture 16"/>
             <wp:cNvGraphicFramePr>
@@ -375,7 +364,7 @@
                   <pic:spPr>
                     <a:xfrm>
                       <a:off x="0" y="0"/>
-                      <a:ext cx="143813" cy="143813"/>
+                      <a:ext cx="187042" cy="187042"/>
                     </a:xfrm>
                     <a:prstGeom prst="rect">
                       <a:avLst/>
@@ -459,8 +448,8 @@
           <w:szCs w:val="22"/>
         </w:rPr>
         <w:drawing>
-          <wp:inline distT="0" distB="0" distL="0" distR="0" wp14:anchorId="087A02E2" wp14:editId="6BA020F4">
-            <wp:extent cx="152400" cy="152400"/>
+          <wp:inline distT="0" distB="0" distL="0" distR="0" wp14:anchorId="087A02E2" wp14:editId="2A27FD0C">
+            <wp:extent cx="179705" cy="179705"/>
             <wp:effectExtent l="0" t="0" r="0" b="0"/>
             <wp:docPr id="13" name="Picture 13"/>
             <wp:cNvGraphicFramePr>
@@ -488,7 +477,7 @@
                   <pic:spPr>
                     <a:xfrm>
                       <a:off x="0" y="0"/>
-                      <a:ext cx="152400" cy="152400"/>
+                      <a:ext cx="179705" cy="179705"/>
                     </a:xfrm>
                     <a:prstGeom prst="rect">
                       <a:avLst/>
@@ -752,15 +741,7 @@
           <w:sz w:val="20"/>
           <w:szCs w:val="20"/>
         </w:rPr>
-        <w:t>,</w:t>
-      </w:r>
-      <w:r>
-        <w:rPr>
-          <w:rFonts w:ascii="Univers" w:hAnsi="Univers"/>
-          <w:sz w:val="20"/>
-          <w:szCs w:val="20"/>
-        </w:rPr>
-        <w:t xml:space="preserve"> </w:t>
+        <w:t xml:space="preserve">, </w:t>
       </w:r>
       <w:r>
         <w:rPr>
@@ -902,15 +883,7 @@
           <w:sz w:val="20"/>
           <w:szCs w:val="20"/>
         </w:rPr>
-        <w:t>ASP.NET,</w:t>
-      </w:r>
-      <w:r>
-        <w:rPr>
-          <w:rFonts w:ascii="Univers" w:hAnsi="Univers"/>
-          <w:sz w:val="20"/>
-          <w:szCs w:val="20"/>
-        </w:rPr>
-        <w:t xml:space="preserve"> </w:t>
+        <w:t xml:space="preserve">ASP.NET, </w:t>
       </w:r>
       <w:r>
         <w:rPr>
@@ -1087,296 +1060,6 @@
           <w:color w:val="0070C0"/>
         </w:rPr>
         <w:t>Professional Experience</w:t>
-      </w:r>
-    </w:p>
-    <w:p>
-      <w:pPr>
-        <w:spacing w:line="72" w:lineRule="auto"/>
-        <w:rPr>
-          <w:rFonts w:ascii="Univers" w:hAnsi="Univers"/>
-          <w:b/>
-          <w:bCs/>
-          <w:color w:val="0070C0"/>
-        </w:rPr>
-      </w:pPr>
-    </w:p>
-    <w:p>
-      <w:pPr>
-        <w:jc w:val="both"/>
-        <w:rPr>
-          <w:rFonts w:ascii="Univers" w:hAnsi="Univers"/>
-          <w:sz w:val="22"/>
-          <w:szCs w:val="22"/>
-        </w:rPr>
-      </w:pPr>
-      <w:r>
-        <w:rPr>
-          <w:rFonts w:ascii="Univers" w:hAnsi="Univers"/>
-          <w:b/>
-          <w:bCs/>
-          <w:color w:val="0070C0"/>
-        </w:rPr>
-        <w:t xml:space="preserve">  </w:t>
-      </w:r>
-      <w:r>
-        <w:rPr>
-          <w:rFonts w:ascii="Univers" w:hAnsi="Univers"/>
-          <w:b/>
-          <w:bCs/>
-          <w:color w:val="000000" w:themeColor="text1"/>
-          <w:sz w:val="22"/>
-          <w:szCs w:val="22"/>
-        </w:rPr>
-        <w:t xml:space="preserve">Research </w:t>
-      </w:r>
-      <w:r>
-        <w:rPr>
-          <w:rFonts w:ascii="Univers" w:hAnsi="Univers"/>
-          <w:b/>
-          <w:bCs/>
-          <w:color w:val="000000" w:themeColor="text1"/>
-          <w:sz w:val="22"/>
-          <w:szCs w:val="22"/>
-        </w:rPr>
-        <w:t xml:space="preserve">Team </w:t>
-      </w:r>
-      <w:r>
-        <w:rPr>
-          <w:rFonts w:ascii="Univers" w:hAnsi="Univers"/>
-          <w:b/>
-          <w:bCs/>
-          <w:color w:val="000000" w:themeColor="text1"/>
-          <w:sz w:val="22"/>
-          <w:szCs w:val="22"/>
-        </w:rPr>
-        <w:t>Lead</w:t>
-      </w:r>
-      <w:r>
-        <w:rPr>
-          <w:rFonts w:ascii="Univers" w:hAnsi="Univers"/>
-          <w:color w:val="000000" w:themeColor="text1"/>
-          <w:sz w:val="22"/>
-          <w:szCs w:val="22"/>
-        </w:rPr>
-        <w:t xml:space="preserve">, </w:t>
-      </w:r>
-      <w:r>
-        <w:rPr>
-          <w:rFonts w:ascii="Univers" w:hAnsi="Univers"/>
-          <w:color w:val="000000" w:themeColor="text1"/>
-          <w:sz w:val="22"/>
-          <w:szCs w:val="22"/>
-        </w:rPr>
-        <w:t>University</w:t>
-      </w:r>
-      <w:r>
-        <w:rPr>
-          <w:rFonts w:ascii="Univers" w:hAnsi="Univers"/>
-          <w:color w:val="000000" w:themeColor="text1"/>
-          <w:sz w:val="22"/>
-          <w:szCs w:val="22"/>
-        </w:rPr>
-        <w:t xml:space="preserve"> of California, Irvine</w:t>
-      </w:r>
-      <w:r>
-        <w:rPr>
-          <w:rFonts w:ascii="Univers" w:hAnsi="Univers"/>
-          <w:color w:val="000000" w:themeColor="text1"/>
-          <w:sz w:val="22"/>
-          <w:szCs w:val="22"/>
-        </w:rPr>
-        <w:tab/>
-      </w:r>
-      <w:r>
-        <w:rPr>
-          <w:rFonts w:ascii="Univers" w:hAnsi="Univers"/>
-          <w:color w:val="000000" w:themeColor="text1"/>
-          <w:sz w:val="22"/>
-          <w:szCs w:val="22"/>
-        </w:rPr>
-        <w:tab/>
-      </w:r>
-      <w:r>
-        <w:rPr>
-          <w:rFonts w:ascii="Univers" w:hAnsi="Univers"/>
-          <w:color w:val="000000" w:themeColor="text1"/>
-          <w:sz w:val="22"/>
-          <w:szCs w:val="22"/>
-        </w:rPr>
-        <w:t xml:space="preserve">                   </w:t>
-      </w:r>
-      <w:r>
-        <w:rPr>
-          <w:rFonts w:ascii="Univers" w:hAnsi="Univers"/>
-          <w:sz w:val="22"/>
-          <w:szCs w:val="22"/>
-        </w:rPr>
-        <w:t>July 2020 – Present</w:t>
-      </w:r>
-    </w:p>
-    <w:p>
-      <w:pPr>
-        <w:spacing w:line="48" w:lineRule="auto"/>
-        <w:jc w:val="both"/>
-        <w:rPr>
-          <w:rFonts w:ascii="Univers" w:hAnsi="Univers"/>
-          <w:b/>
-          <w:bCs/>
-          <w:color w:val="000000" w:themeColor="text1"/>
-          <w:sz w:val="22"/>
-          <w:szCs w:val="22"/>
-        </w:rPr>
-      </w:pPr>
-    </w:p>
-    <w:p>
-      <w:pPr>
-        <w:pStyle w:val="ListParagraph"/>
-        <w:numPr>
-          <w:ilvl w:val="0"/>
-          <w:numId w:val="11"/>
-        </w:numPr>
-        <w:spacing w:line="276" w:lineRule="auto"/>
-        <w:rPr>
-          <w:rFonts w:ascii="Univers" w:hAnsi="Univers"/>
-          <w:color w:val="000000" w:themeColor="text1"/>
-          <w:sz w:val="20"/>
-          <w:szCs w:val="20"/>
-          <w:u w:val="single"/>
-        </w:rPr>
-      </w:pPr>
-      <w:r>
-        <w:rPr>
-          <w:rFonts w:ascii="Univers" w:hAnsi="Univers"/>
-          <w:color w:val="000000" w:themeColor="text1"/>
-          <w:sz w:val="20"/>
-          <w:szCs w:val="20"/>
-        </w:rPr>
-        <w:t>Led</w:t>
-      </w:r>
-      <w:r>
-        <w:rPr>
-          <w:rFonts w:ascii="Univers" w:hAnsi="Univers"/>
-          <w:color w:val="000000" w:themeColor="text1"/>
-          <w:sz w:val="20"/>
-          <w:szCs w:val="20"/>
-        </w:rPr>
-        <w:t xml:space="preserve"> 6 programmers in developing </w:t>
-      </w:r>
-      <w:r>
-        <w:rPr>
-          <w:rFonts w:ascii="Univers" w:hAnsi="Univers"/>
-          <w:color w:val="000000" w:themeColor="text1"/>
-          <w:sz w:val="20"/>
-          <w:szCs w:val="20"/>
-        </w:rPr>
-        <w:t xml:space="preserve">a </w:t>
-      </w:r>
-      <w:r>
-        <w:rPr>
-          <w:rFonts w:ascii="Univers" w:hAnsi="Univers"/>
-          <w:color w:val="000000" w:themeColor="text1"/>
-          <w:sz w:val="20"/>
-          <w:szCs w:val="20"/>
-        </w:rPr>
-        <w:t>web-based interactive e-book</w:t>
-      </w:r>
-      <w:r>
-        <w:rPr>
-          <w:rFonts w:ascii="Univers" w:hAnsi="Univers"/>
-          <w:color w:val="000000" w:themeColor="text1"/>
-          <w:sz w:val="20"/>
-          <w:szCs w:val="20"/>
-        </w:rPr>
-        <w:t xml:space="preserve"> platform</w:t>
-      </w:r>
-      <w:r>
-        <w:rPr>
-          <w:rFonts w:ascii="Univers" w:hAnsi="Univers"/>
-          <w:color w:val="000000" w:themeColor="text1"/>
-          <w:sz w:val="20"/>
-          <w:szCs w:val="20"/>
-        </w:rPr>
-        <w:t xml:space="preserve"> </w:t>
-      </w:r>
-      <w:r>
-        <w:rPr>
-          <w:rFonts w:ascii="Univers" w:hAnsi="Univers"/>
-          <w:color w:val="000000" w:themeColor="text1"/>
-          <w:sz w:val="20"/>
-          <w:szCs w:val="20"/>
-        </w:rPr>
-        <w:t>to allow children to learn</w:t>
-      </w:r>
-      <w:r>
-        <w:rPr>
-          <w:rFonts w:ascii="Univers" w:hAnsi="Univers"/>
-          <w:color w:val="000000" w:themeColor="text1"/>
-          <w:sz w:val="20"/>
-          <w:szCs w:val="20"/>
-        </w:rPr>
-        <w:t xml:space="preserve"> effectively</w:t>
-      </w:r>
-      <w:r>
-        <w:rPr>
-          <w:rFonts w:ascii="Univers" w:hAnsi="Univers"/>
-          <w:color w:val="000000" w:themeColor="text1"/>
-          <w:sz w:val="20"/>
-          <w:szCs w:val="20"/>
-        </w:rPr>
-        <w:t xml:space="preserve"> from home.</w:t>
-      </w:r>
-    </w:p>
-    <w:p>
-      <w:pPr>
-        <w:pStyle w:val="ListParagraph"/>
-        <w:numPr>
-          <w:ilvl w:val="0"/>
-          <w:numId w:val="11"/>
-        </w:numPr>
-        <w:spacing w:line="276" w:lineRule="auto"/>
-        <w:rPr>
-          <w:rFonts w:ascii="Univers" w:hAnsi="Univers"/>
-          <w:color w:val="000000" w:themeColor="text1"/>
-          <w:sz w:val="20"/>
-          <w:szCs w:val="20"/>
-          <w:u w:val="single"/>
-        </w:rPr>
-      </w:pPr>
-      <w:r>
-        <w:rPr>
-          <w:rFonts w:ascii="Univers" w:hAnsi="Univers"/>
-          <w:color w:val="000000" w:themeColor="text1"/>
-          <w:sz w:val="20"/>
-          <w:szCs w:val="20"/>
-        </w:rPr>
-        <w:t>Made high level design decisions for the tech design</w:t>
-      </w:r>
-      <w:r>
-        <w:rPr>
-          <w:rFonts w:ascii="Univers" w:hAnsi="Univers"/>
-          <w:color w:val="000000" w:themeColor="text1"/>
-          <w:sz w:val="20"/>
-          <w:szCs w:val="20"/>
-        </w:rPr>
-        <w:t xml:space="preserve"> and </w:t>
-      </w:r>
-      <w:r>
-        <w:rPr>
-          <w:rFonts w:ascii="Univers" w:hAnsi="Univers"/>
-          <w:color w:val="000000" w:themeColor="text1"/>
-          <w:sz w:val="20"/>
-          <w:szCs w:val="20"/>
-        </w:rPr>
-        <w:t>designated tasks to developers</w:t>
-      </w:r>
-      <w:r>
-        <w:rPr>
-          <w:rFonts w:ascii="Univers" w:hAnsi="Univers"/>
-          <w:color w:val="000000" w:themeColor="text1"/>
-          <w:sz w:val="20"/>
-          <w:szCs w:val="20"/>
-        </w:rPr>
-        <w:t xml:space="preserve">. </w:t>
       </w:r>
     </w:p>
     <w:p>
@@ -1404,8 +1087,12 @@
       <w:r>
         <w:rPr>
           <w:rFonts w:ascii="Univers" w:hAnsi="Univers"/>
-        </w:rPr>
-        <w:t xml:space="preserve">  </w:t>
+          <w:b/>
+          <w:bCs/>
+          <w:sz w:val="22"/>
+          <w:szCs w:val="22"/>
+        </w:rPr>
+        <w:t xml:space="preserve">   </w:t>
       </w:r>
       <w:r>
         <w:rPr>
@@ -1802,10 +1489,12 @@
       <w:r>
         <w:rPr>
           <w:rFonts w:ascii="Univers" w:hAnsi="Univers"/>
-          <w:sz w:val="22"/>
-          <w:szCs w:val="22"/>
-        </w:rPr>
-        <w:t xml:space="preserve">  </w:t>
+          <w:b/>
+          <w:bCs/>
+          <w:sz w:val="22"/>
+          <w:szCs w:val="22"/>
+        </w:rPr>
+        <w:t xml:space="preserve">   </w:t>
       </w:r>
       <w:r>
         <w:rPr>
@@ -2173,6 +1862,10 @@
       <w:r>
         <w:rPr>
           <w:rFonts w:ascii="Univers" w:hAnsi="Univers"/>
+          <w:b/>
+          <w:bCs/>
+          <w:sz w:val="22"/>
+          <w:szCs w:val="22"/>
         </w:rPr>
         <w:t xml:space="preserve">   </w:t>
       </w:r>
@@ -2613,16 +2306,12 @@
       <w:r>
         <w:rPr>
           <w:rFonts w:ascii="Univers" w:hAnsi="Univers"/>
-        </w:rPr>
-        <w:t xml:space="preserve"> </w:t>
-      </w:r>
-      <w:r>
-        <w:rPr>
-          <w:rFonts w:ascii="Univers" w:hAnsi="Univers"/>
-          <w:sz w:val="22"/>
-          <w:szCs w:val="22"/>
-        </w:rPr>
-        <w:t xml:space="preserve">  </w:t>
+          <w:b/>
+          <w:bCs/>
+          <w:sz w:val="22"/>
+          <w:szCs w:val="22"/>
+        </w:rPr>
+        <w:t xml:space="preserve">   </w:t>
       </w:r>
       <w:r>
         <w:rPr>
@@ -2660,7 +2349,15 @@
           <w:sz w:val="22"/>
           <w:szCs w:val="22"/>
         </w:rPr>
-        <w:t>Orange County Health</w:t>
+        <w:t>County of Orange</w:t>
+      </w:r>
+      <w:r>
+        <w:rPr>
+          <w:rFonts w:ascii="Univers" w:hAnsi="Univers"/>
+          <w:sz w:val="22"/>
+          <w:szCs w:val="22"/>
+        </w:rPr>
+        <w:t xml:space="preserve"> Health</w:t>
       </w:r>
       <w:r>
         <w:rPr>
@@ -2882,6 +2579,10 @@
       <w:r>
         <w:rPr>
           <w:rFonts w:ascii="Univers" w:hAnsi="Univers"/>
+          <w:b/>
+          <w:bCs/>
+          <w:sz w:val="22"/>
+          <w:szCs w:val="22"/>
         </w:rPr>
         <w:t xml:space="preserve">   </w:t>
       </w:r>
@@ -3099,6 +2800,10 @@
       <w:r>
         <w:rPr>
           <w:rFonts w:ascii="Univers" w:hAnsi="Univers"/>
+          <w:b/>
+          <w:bCs/>
+          <w:sz w:val="22"/>
+          <w:szCs w:val="22"/>
         </w:rPr>
         <w:t xml:space="preserve">   </w:t>
       </w:r>
@@ -3367,20 +3072,24 @@
           <w:szCs w:val="20"/>
         </w:rPr>
       </w:pPr>
+      <w:bookmarkStart w:id="0" w:name="OLE_LINK1"/>
+      <w:bookmarkStart w:id="1" w:name="OLE_LINK2"/>
+    </w:p>
+    <w:bookmarkEnd w:id="0"/>
+    <w:bookmarkEnd w:id="1"/>
+    <w:p>
+      <w:pPr>
+        <w:pStyle w:val="ListParagraph"/>
+        <w:spacing w:line="72" w:lineRule="auto"/>
+        <w:rPr>
+          <w:rFonts w:ascii="Univers" w:hAnsi="Univers"/>
+          <w:sz w:val="20"/>
+          <w:szCs w:val="20"/>
+        </w:rPr>
+      </w:pPr>
     </w:p>
     <w:p>
       <w:pPr>
-        <w:pStyle w:val="ListParagraph"/>
-        <w:spacing w:line="72" w:lineRule="auto"/>
-        <w:rPr>
-          <w:rFonts w:ascii="Univers" w:hAnsi="Univers"/>
-          <w:sz w:val="20"/>
-          <w:szCs w:val="20"/>
-        </w:rPr>
-      </w:pPr>
-    </w:p>
-    <w:p>
-      <w:pPr>
         <w:spacing w:line="192" w:lineRule="auto"/>
         <w:rPr>
           <w:rFonts w:ascii="Univers" w:hAnsi="Univers"/>
@@ -3391,6 +3100,10 @@
       <w:r>
         <w:rPr>
           <w:rFonts w:ascii="Univers" w:hAnsi="Univers"/>
+          <w:b/>
+          <w:bCs/>
+          <w:sz w:val="22"/>
+          <w:szCs w:val="22"/>
         </w:rPr>
         <w:t xml:space="preserve">   </w:t>
       </w:r>
@@ -3402,7 +3115,17 @@
           <w:sz w:val="22"/>
           <w:szCs w:val="22"/>
         </w:rPr>
-        <w:t>CelebDetect</w:t>
+        <w:t>Pixel</w:t>
+      </w:r>
+      <w:r>
+        <w:rPr>
+          <w:rFonts w:ascii="Univers" w:hAnsi="Univers"/>
+          <w:b/>
+          <w:bCs/>
+          <w:sz w:val="22"/>
+          <w:szCs w:val="22"/>
+        </w:rPr>
+        <w:t xml:space="preserve"> Perfect</w:t>
       </w:r>
       <w:r>
         <w:rPr>
@@ -3418,23 +3141,23 @@
           <w:sz w:val="20"/>
           <w:szCs w:val="20"/>
         </w:rPr>
-        <w:t>Python</w:t>
-      </w:r>
-      <w:r>
-        <w:rPr>
-          <w:rFonts w:ascii="Univers" w:hAnsi="Univers"/>
-          <w:sz w:val="20"/>
-          <w:szCs w:val="20"/>
-        </w:rPr>
-        <w:t xml:space="preserve"> (Flask)</w:t>
-      </w:r>
-      <w:r>
-        <w:rPr>
-          <w:rFonts w:ascii="Univers" w:hAnsi="Univers"/>
-          <w:sz w:val="20"/>
-          <w:szCs w:val="20"/>
-        </w:rPr>
-        <w:t>, JavaScript, HTML</w:t>
+        <w:t>React,</w:t>
+      </w:r>
+      <w:r>
+        <w:rPr>
+          <w:rFonts w:ascii="Univers" w:hAnsi="Univers"/>
+          <w:sz w:val="20"/>
+          <w:szCs w:val="20"/>
+        </w:rPr>
+        <w:t xml:space="preserve"> JavaScript, </w:t>
+      </w:r>
+      <w:r>
+        <w:rPr>
+          <w:rFonts w:ascii="Univers" w:hAnsi="Univers"/>
+          <w:sz w:val="20"/>
+          <w:szCs w:val="20"/>
+        </w:rPr>
+        <w:t>Bootstrap</w:t>
       </w:r>
       <w:r>
         <w:rPr>
@@ -3450,15 +3173,23 @@
           <w:sz w:val="20"/>
           <w:szCs w:val="20"/>
         </w:rPr>
-        <w:t>CSS, AWS, G</w:t>
-      </w:r>
-      <w:r>
-        <w:rPr>
-          <w:rFonts w:ascii="Univers" w:hAnsi="Univers"/>
-          <w:sz w:val="20"/>
-          <w:szCs w:val="20"/>
-        </w:rPr>
-        <w:t>CP</w:t>
+        <w:t>HTML</w:t>
+      </w:r>
+      <w:r>
+        <w:rPr>
+          <w:rFonts w:ascii="Univers" w:hAnsi="Univers"/>
+          <w:sz w:val="20"/>
+          <w:szCs w:val="20"/>
+        </w:rPr>
+        <w:t xml:space="preserve">, </w:t>
+      </w:r>
+      <w:r>
+        <w:rPr>
+          <w:rFonts w:ascii="Univers" w:hAnsi="Univers"/>
+          <w:sz w:val="20"/>
+          <w:szCs w:val="20"/>
+        </w:rPr>
+        <w:t>CSS</w:t>
       </w:r>
     </w:p>
     <w:p>
@@ -3491,47 +3222,15 @@
           <w:sz w:val="20"/>
           <w:szCs w:val="20"/>
         </w:rPr>
-        <w:t>A f</w:t>
-      </w:r>
-      <w:r>
-        <w:rPr>
-          <w:rFonts w:ascii="Univers" w:hAnsi="Univers"/>
-          <w:sz w:val="20"/>
-          <w:szCs w:val="20"/>
-        </w:rPr>
-        <w:t xml:space="preserve">ull-stack machine learning </w:t>
-      </w:r>
-      <w:r>
-        <w:rPr>
-          <w:rFonts w:ascii="Univers" w:hAnsi="Univers"/>
-          <w:sz w:val="20"/>
-          <w:szCs w:val="20"/>
-        </w:rPr>
-        <w:t xml:space="preserve">web </w:t>
-      </w:r>
-      <w:r>
-        <w:rPr>
-          <w:rFonts w:ascii="Univers" w:hAnsi="Univers"/>
-          <w:sz w:val="20"/>
-          <w:szCs w:val="20"/>
-        </w:rPr>
-        <w:t xml:space="preserve">application that allows users to find instances of a celebrity </w:t>
-      </w:r>
-      <w:r>
-        <w:rPr>
-          <w:rFonts w:ascii="Univers" w:hAnsi="Univers"/>
-          <w:sz w:val="20"/>
-          <w:szCs w:val="20"/>
-        </w:rPr>
-        <w:t>in</w:t>
-      </w:r>
-      <w:r>
-        <w:rPr>
-          <w:rFonts w:ascii="Univers" w:hAnsi="Univers"/>
-          <w:sz w:val="20"/>
-          <w:szCs w:val="20"/>
-        </w:rPr>
-        <w:t xml:space="preserve"> a video.</w:t>
+        <w:t xml:space="preserve">A </w:t>
+      </w:r>
+      <w:r>
+        <w:rPr>
+          <w:rFonts w:ascii="Univers" w:hAnsi="Univers"/>
+          <w:sz w:val="20"/>
+          <w:szCs w:val="20"/>
+        </w:rPr>
+        <w:t>web app that allows users to draw and save pixel art.</w:t>
       </w:r>
     </w:p>
     <w:p>
@@ -3544,17 +3243,465 @@
         <w:spacing w:line="276" w:lineRule="auto"/>
         <w:rPr>
           <w:rFonts w:ascii="Univers" w:hAnsi="Univers"/>
-          <w:sz w:val="20"/>
-          <w:szCs w:val="20"/>
-        </w:rPr>
-      </w:pPr>
-      <w:r>
-        <w:rPr>
-          <w:rFonts w:ascii="Univers" w:hAnsi="Univers"/>
-          <w:sz w:val="20"/>
-          <w:szCs w:val="20"/>
-        </w:rPr>
-        <w:t>Integrated Amazon Rekognition image analysis and voice search capabilities via Google Cloud APIs.</w:t>
+          <w:b/>
+          <w:bCs/>
+          <w:sz w:val="20"/>
+          <w:szCs w:val="20"/>
+        </w:rPr>
+      </w:pPr>
+      <w:r>
+        <w:rPr>
+          <w:rFonts w:ascii="Univers" w:hAnsi="Univers"/>
+          <w:color w:val="24292E"/>
+          <w:sz w:val="20"/>
+          <w:szCs w:val="20"/>
+          <w:shd w:val="clear" w:color="auto" w:fill="FFFFFF"/>
+        </w:rPr>
+        <w:t xml:space="preserve">Created </w:t>
+      </w:r>
+      <w:r>
+        <w:rPr>
+          <w:rFonts w:ascii="Univers" w:hAnsi="Univers"/>
+          <w:color w:val="24292E"/>
+          <w:sz w:val="20"/>
+          <w:szCs w:val="20"/>
+          <w:shd w:val="clear" w:color="auto" w:fill="FFFFFF"/>
+        </w:rPr>
+        <w:t xml:space="preserve">during </w:t>
+      </w:r>
+      <w:r>
+        <w:rPr>
+          <w:rFonts w:ascii="Univers" w:hAnsi="Univers"/>
+          <w:color w:val="24292E"/>
+          <w:sz w:val="20"/>
+          <w:szCs w:val="20"/>
+          <w:shd w:val="clear" w:color="auto" w:fill="FFFFFF"/>
+        </w:rPr>
+        <w:t xml:space="preserve">Cerner Corporation’s </w:t>
+      </w:r>
+      <w:r>
+        <w:rPr>
+          <w:rFonts w:ascii="Univers" w:hAnsi="Univers"/>
+          <w:color w:val="24292E"/>
+          <w:sz w:val="20"/>
+          <w:szCs w:val="20"/>
+          <w:shd w:val="clear" w:color="auto" w:fill="FFFFFF"/>
+        </w:rPr>
+        <w:t>annual h</w:t>
+      </w:r>
+      <w:r>
+        <w:rPr>
+          <w:rFonts w:ascii="Univers" w:hAnsi="Univers"/>
+          <w:color w:val="24292E"/>
+          <w:sz w:val="20"/>
+          <w:szCs w:val="20"/>
+          <w:shd w:val="clear" w:color="auto" w:fill="FFFFFF"/>
+        </w:rPr>
+        <w:t xml:space="preserve">ackathon, </w:t>
+      </w:r>
+      <w:proofErr w:type="spellStart"/>
+      <w:r>
+        <w:rPr>
+          <w:rFonts w:ascii="Univers" w:hAnsi="Univers"/>
+          <w:color w:val="24292E"/>
+          <w:sz w:val="20"/>
+          <w:szCs w:val="20"/>
+          <w:shd w:val="clear" w:color="auto" w:fill="FFFFFF"/>
+        </w:rPr>
+        <w:t>ShipI</w:t>
+      </w:r>
+      <w:r>
+        <w:rPr>
+          <w:rFonts w:ascii="Univers" w:hAnsi="Univers"/>
+          <w:color w:val="24292E"/>
+          <w:sz w:val="20"/>
+          <w:szCs w:val="20"/>
+          <w:shd w:val="clear" w:color="auto" w:fill="FFFFFF"/>
+        </w:rPr>
+        <w:t>t</w:t>
+      </w:r>
+      <w:proofErr w:type="spellEnd"/>
+      <w:r>
+        <w:rPr>
+          <w:rFonts w:ascii="Univers" w:hAnsi="Univers"/>
+          <w:color w:val="24292E"/>
+          <w:sz w:val="20"/>
+          <w:szCs w:val="20"/>
+          <w:shd w:val="clear" w:color="auto" w:fill="FFFFFF"/>
+        </w:rPr>
+        <w:t xml:space="preserve">. </w:t>
+      </w:r>
+      <w:r>
+        <w:rPr>
+          <w:rFonts w:ascii="Univers" w:hAnsi="Univers"/>
+          <w:color w:val="24292E"/>
+          <w:sz w:val="20"/>
+          <w:szCs w:val="20"/>
+          <w:shd w:val="clear" w:color="auto" w:fill="FFFFFF"/>
+        </w:rPr>
+        <w:t xml:space="preserve">Pixel Perfect </w:t>
+      </w:r>
+      <w:r>
+        <w:rPr>
+          <w:rFonts w:ascii="Univers" w:hAnsi="Univers"/>
+          <w:color w:val="24292E"/>
+          <w:sz w:val="20"/>
+          <w:szCs w:val="20"/>
+          <w:shd w:val="clear" w:color="auto" w:fill="FFFFFF"/>
+        </w:rPr>
+        <w:t>won 3</w:t>
+      </w:r>
+      <w:r>
+        <w:rPr>
+          <w:rFonts w:ascii="Univers" w:hAnsi="Univers"/>
+          <w:color w:val="24292E"/>
+          <w:sz w:val="20"/>
+          <w:szCs w:val="20"/>
+          <w:shd w:val="clear" w:color="auto" w:fill="FFFFFF"/>
+          <w:vertAlign w:val="superscript"/>
+        </w:rPr>
+        <w:t>rd</w:t>
+      </w:r>
+      <w:r>
+        <w:rPr>
+          <w:rFonts w:ascii="Univers" w:hAnsi="Univers"/>
+          <w:color w:val="24292E"/>
+          <w:sz w:val="20"/>
+          <w:szCs w:val="20"/>
+          <w:shd w:val="clear" w:color="auto" w:fill="FFFFFF"/>
+        </w:rPr>
+        <w:t xml:space="preserve"> place</w:t>
+      </w:r>
+      <w:r>
+        <w:rPr>
+          <w:rFonts w:ascii="Univers" w:hAnsi="Univers"/>
+          <w:color w:val="24292E"/>
+          <w:sz w:val="20"/>
+          <w:szCs w:val="20"/>
+          <w:shd w:val="clear" w:color="auto" w:fill="FFFFFF"/>
+        </w:rPr>
+        <w:t xml:space="preserve"> overall</w:t>
+      </w:r>
+      <w:r>
+        <w:rPr>
+          <w:rFonts w:ascii="Univers" w:hAnsi="Univers"/>
+          <w:b/>
+          <w:bCs/>
+          <w:color w:val="24292E"/>
+          <w:sz w:val="20"/>
+          <w:szCs w:val="20"/>
+          <w:shd w:val="clear" w:color="auto" w:fill="FFFFFF"/>
+          <w:vertAlign w:val="superscript"/>
+        </w:rPr>
+        <w:t xml:space="preserve"> </w:t>
+      </w:r>
+      <w:r>
+        <w:rPr>
+          <w:rFonts w:ascii="Univers" w:hAnsi="Univers"/>
+          <w:color w:val="24292E"/>
+          <w:sz w:val="20"/>
+          <w:szCs w:val="20"/>
+          <w:shd w:val="clear" w:color="auto" w:fill="FFFFFF"/>
+        </w:rPr>
+        <w:t xml:space="preserve">out of 15 </w:t>
+      </w:r>
+      <w:r>
+        <w:rPr>
+          <w:rFonts w:ascii="Univers" w:hAnsi="Univers"/>
+          <w:color w:val="24292E"/>
+          <w:sz w:val="20"/>
+          <w:szCs w:val="20"/>
+          <w:shd w:val="clear" w:color="auto" w:fill="FFFFFF"/>
+        </w:rPr>
+        <w:t xml:space="preserve">total </w:t>
+      </w:r>
+      <w:r>
+        <w:rPr>
+          <w:rFonts w:ascii="Univers" w:hAnsi="Univers"/>
+          <w:color w:val="24292E"/>
+          <w:sz w:val="20"/>
+          <w:szCs w:val="20"/>
+          <w:shd w:val="clear" w:color="auto" w:fill="FFFFFF"/>
+        </w:rPr>
+        <w:t xml:space="preserve">teams </w:t>
+      </w:r>
+      <w:r>
+        <w:rPr>
+          <w:rFonts w:ascii="Univers" w:hAnsi="Univers"/>
+          <w:color w:val="24292E"/>
+          <w:sz w:val="20"/>
+          <w:szCs w:val="20"/>
+          <w:shd w:val="clear" w:color="auto" w:fill="FFFFFF"/>
+        </w:rPr>
+        <w:t xml:space="preserve">and </w:t>
+      </w:r>
+      <w:r>
+        <w:rPr>
+          <w:rFonts w:ascii="Univers" w:hAnsi="Univers"/>
+          <w:color w:val="24292E"/>
+          <w:sz w:val="20"/>
+          <w:szCs w:val="20"/>
+          <w:shd w:val="clear" w:color="auto" w:fill="FFFFFF"/>
+        </w:rPr>
+        <w:t xml:space="preserve">also </w:t>
+      </w:r>
+      <w:r>
+        <w:rPr>
+          <w:rFonts w:ascii="Univers" w:hAnsi="Univers"/>
+          <w:color w:val="24292E"/>
+          <w:sz w:val="20"/>
+          <w:szCs w:val="20"/>
+          <w:shd w:val="clear" w:color="auto" w:fill="FFFFFF"/>
+        </w:rPr>
+        <w:t>won</w:t>
+      </w:r>
+      <w:r>
+        <w:rPr>
+          <w:rFonts w:ascii="Univers" w:hAnsi="Univers"/>
+          <w:color w:val="24292E"/>
+          <w:sz w:val="20"/>
+          <w:szCs w:val="20"/>
+          <w:shd w:val="clear" w:color="auto" w:fill="FFFFFF"/>
+        </w:rPr>
+        <w:t xml:space="preserve"> </w:t>
+      </w:r>
+      <w:r>
+        <w:rPr>
+          <w:rFonts w:ascii="Univers" w:hAnsi="Univers"/>
+          <w:color w:val="24292E"/>
+          <w:sz w:val="20"/>
+          <w:szCs w:val="20"/>
+          <w:shd w:val="clear" w:color="auto" w:fill="FFFFFF"/>
+        </w:rPr>
+        <w:t xml:space="preserve">the </w:t>
+      </w:r>
+      <w:r>
+        <w:rPr>
+          <w:rFonts w:ascii="Univers" w:hAnsi="Univers"/>
+          <w:color w:val="24292E"/>
+          <w:sz w:val="20"/>
+          <w:szCs w:val="20"/>
+          <w:shd w:val="clear" w:color="auto" w:fill="FFFFFF"/>
+        </w:rPr>
+        <w:t>best presentation</w:t>
+      </w:r>
+      <w:r>
+        <w:rPr>
+          <w:rFonts w:ascii="Univers" w:hAnsi="Univers"/>
+          <w:color w:val="24292E"/>
+          <w:sz w:val="20"/>
+          <w:szCs w:val="20"/>
+          <w:shd w:val="clear" w:color="auto" w:fill="FFFFFF"/>
+        </w:rPr>
+        <w:t xml:space="preserve"> award</w:t>
+      </w:r>
+      <w:r>
+        <w:rPr>
+          <w:rFonts w:ascii="Univers" w:hAnsi="Univers"/>
+          <w:color w:val="24292E"/>
+          <w:sz w:val="20"/>
+          <w:szCs w:val="20"/>
+          <w:shd w:val="clear" w:color="auto" w:fill="FFFFFF"/>
+        </w:rPr>
+        <w:t>.</w:t>
+      </w:r>
+    </w:p>
+    <w:p>
+      <w:pPr>
+        <w:spacing w:line="72" w:lineRule="auto"/>
+        <w:rPr>
+          <w:rFonts w:ascii="Univers" w:hAnsi="Univers"/>
+          <w:sz w:val="20"/>
+          <w:szCs w:val="20"/>
+        </w:rPr>
+      </w:pPr>
+    </w:p>
+    <w:p>
+      <w:pPr>
+        <w:spacing w:line="72" w:lineRule="auto"/>
+        <w:rPr>
+          <w:rFonts w:ascii="Univers" w:hAnsi="Univers"/>
+          <w:b/>
+          <w:bCs/>
+          <w:sz w:val="22"/>
+          <w:szCs w:val="22"/>
+        </w:rPr>
+      </w:pPr>
+    </w:p>
+    <w:p>
+      <w:pPr>
+        <w:spacing w:line="192" w:lineRule="auto"/>
+        <w:rPr>
+          <w:rFonts w:ascii="Univers" w:hAnsi="Univers"/>
+          <w:sz w:val="20"/>
+          <w:szCs w:val="20"/>
+        </w:rPr>
+      </w:pPr>
+      <w:r>
+        <w:rPr>
+          <w:rFonts w:ascii="Univers" w:hAnsi="Univers"/>
+          <w:b/>
+          <w:bCs/>
+          <w:sz w:val="22"/>
+          <w:szCs w:val="22"/>
+        </w:rPr>
+        <w:t xml:space="preserve">   </w:t>
+      </w:r>
+      <w:r>
+        <w:rPr>
+          <w:rFonts w:ascii="Univers" w:hAnsi="Univers"/>
+          <w:b/>
+          <w:bCs/>
+          <w:sz w:val="22"/>
+          <w:szCs w:val="22"/>
+        </w:rPr>
+        <w:t>CelebDetect</w:t>
+      </w:r>
+      <w:r>
+        <w:rPr>
+          <w:rFonts w:ascii="Univers" w:hAnsi="Univers"/>
+          <w:sz w:val="22"/>
+          <w:szCs w:val="22"/>
+        </w:rPr>
+        <w:t xml:space="preserve">: </w:t>
+      </w:r>
+      <w:r>
+        <w:rPr>
+          <w:rFonts w:ascii="Univers" w:hAnsi="Univers"/>
+          <w:sz w:val="20"/>
+          <w:szCs w:val="20"/>
+        </w:rPr>
+        <w:t>Python (Flask), JavaScript, HTML</w:t>
+      </w:r>
+      <w:r>
+        <w:rPr>
+          <w:rFonts w:ascii="Univers" w:hAnsi="Univers"/>
+          <w:sz w:val="20"/>
+          <w:szCs w:val="20"/>
+        </w:rPr>
+        <w:t xml:space="preserve">, </w:t>
+      </w:r>
+      <w:r>
+        <w:rPr>
+          <w:rFonts w:ascii="Univers" w:hAnsi="Univers"/>
+          <w:sz w:val="20"/>
+          <w:szCs w:val="20"/>
+        </w:rPr>
+        <w:t>CSS, AWS, GCP</w:t>
+      </w:r>
+    </w:p>
+    <w:p>
+      <w:pPr>
+        <w:spacing w:line="48" w:lineRule="auto"/>
+        <w:rPr>
+          <w:rFonts w:ascii="Univers" w:hAnsi="Univers"/>
+          <w:sz w:val="22"/>
+          <w:szCs w:val="22"/>
+        </w:rPr>
+      </w:pPr>
+    </w:p>
+    <w:p>
+      <w:pPr>
+        <w:pStyle w:val="ListParagraph"/>
+        <w:numPr>
+          <w:ilvl w:val="0"/>
+          <w:numId w:val="10"/>
+        </w:numPr>
+        <w:spacing w:line="276" w:lineRule="auto"/>
+        <w:rPr>
+          <w:rFonts w:ascii="Univers" w:hAnsi="Univers"/>
+          <w:sz w:val="20"/>
+          <w:szCs w:val="20"/>
+        </w:rPr>
+      </w:pPr>
+      <w:r>
+        <w:rPr>
+          <w:rFonts w:ascii="Univers" w:hAnsi="Univers"/>
+          <w:sz w:val="20"/>
+          <w:szCs w:val="20"/>
+        </w:rPr>
+        <w:t>A f</w:t>
+      </w:r>
+      <w:r>
+        <w:rPr>
+          <w:rFonts w:ascii="Univers" w:hAnsi="Univers"/>
+          <w:sz w:val="20"/>
+          <w:szCs w:val="20"/>
+        </w:rPr>
+        <w:t xml:space="preserve">ull-stack machine learning </w:t>
+      </w:r>
+      <w:r>
+        <w:rPr>
+          <w:rFonts w:ascii="Univers" w:hAnsi="Univers"/>
+          <w:sz w:val="20"/>
+          <w:szCs w:val="20"/>
+        </w:rPr>
+        <w:t xml:space="preserve">web </w:t>
+      </w:r>
+      <w:r>
+        <w:rPr>
+          <w:rFonts w:ascii="Univers" w:hAnsi="Univers"/>
+          <w:sz w:val="20"/>
+          <w:szCs w:val="20"/>
+        </w:rPr>
+        <w:t xml:space="preserve">application that allows users to find instances of a celebrity </w:t>
+      </w:r>
+      <w:r>
+        <w:rPr>
+          <w:rFonts w:ascii="Univers" w:hAnsi="Univers"/>
+          <w:sz w:val="20"/>
+          <w:szCs w:val="20"/>
+        </w:rPr>
+        <w:t>in</w:t>
+      </w:r>
+      <w:r>
+        <w:rPr>
+          <w:rFonts w:ascii="Univers" w:hAnsi="Univers"/>
+          <w:sz w:val="20"/>
+          <w:szCs w:val="20"/>
+        </w:rPr>
+        <w:t xml:space="preserve"> a video.</w:t>
+      </w:r>
+    </w:p>
+    <w:p>
+      <w:pPr>
+        <w:pStyle w:val="ListParagraph"/>
+        <w:numPr>
+          <w:ilvl w:val="0"/>
+          <w:numId w:val="10"/>
+        </w:numPr>
+        <w:spacing w:line="276" w:lineRule="auto"/>
+        <w:rPr>
+          <w:rFonts w:ascii="Univers" w:hAnsi="Univers"/>
+          <w:sz w:val="20"/>
+          <w:szCs w:val="20"/>
+        </w:rPr>
+      </w:pPr>
+      <w:r>
+        <w:rPr>
+          <w:rFonts w:ascii="Univers" w:hAnsi="Univers"/>
+          <w:sz w:val="20"/>
+          <w:szCs w:val="20"/>
+        </w:rPr>
+        <w:t xml:space="preserve">Integrated Amazon </w:t>
+      </w:r>
+      <w:proofErr w:type="spellStart"/>
+      <w:r>
+        <w:rPr>
+          <w:rFonts w:ascii="Univers" w:hAnsi="Univers"/>
+          <w:sz w:val="20"/>
+          <w:szCs w:val="20"/>
+        </w:rPr>
+        <w:t>Rekognition</w:t>
+      </w:r>
+      <w:proofErr w:type="spellEnd"/>
+      <w:r>
+        <w:rPr>
+          <w:rFonts w:ascii="Univers" w:hAnsi="Univers"/>
+          <w:sz w:val="20"/>
+          <w:szCs w:val="20"/>
+        </w:rPr>
+        <w:t xml:space="preserve"> image analysis and voice search capabilities via Google Cloud APIs.</w:t>
       </w:r>
     </w:p>
     <w:sectPr>
@@ -3590,28 +3737,28 @@
         <v:path o:extrusionok="f" gradientshapeok="t" o:connecttype="rect"/>
         <o:lock v:ext="edit" aspectratio="t"/>
       </v:shapetype>
-      <v:shape id="_x0000_i1295" type="#_x0000_t75" style="width:12.4pt;height:12.4pt;visibility:visible;mso-wrap-style:square" o:bullet="t">
+      <v:shape id="_x0000_i1344" type="#_x0000_t75" style="width:12.4pt;height:12.4pt;visibility:visible;mso-wrap-style:square" o:bullet="t">
         <v:imagedata r:id="rId1" o:title=""/>
       </v:shape>
     </w:pict>
   </w:numPicBullet>
   <w:numPicBullet w:numPicBulletId="1">
     <w:pict>
-      <v:shape id="_x0000_i1296" type="#_x0000_t75" style="width:12.4pt;height:12.4pt;visibility:visible;mso-wrap-style:square" o:bullet="t">
+      <v:shape id="_x0000_i1345" type="#_x0000_t75" style="width:12.4pt;height:12.4pt;visibility:visible;mso-wrap-style:square" o:bullet="t">
         <v:imagedata r:id="rId2" o:title=""/>
       </v:shape>
     </w:pict>
   </w:numPicBullet>
   <w:numPicBullet w:numPicBulletId="2">
     <w:pict>
-      <v:shape id="_x0000_i1297" type="#_x0000_t75" style="width:12.4pt;height:12.4pt;visibility:visible;mso-wrap-style:square" o:bullet="t">
+      <v:shape id="_x0000_i1346" type="#_x0000_t75" style="width:12.4pt;height:12.4pt;visibility:visible;mso-wrap-style:square" o:bullet="t">
         <v:imagedata r:id="rId3" o:title=""/>
       </v:shape>
     </w:pict>
   </w:numPicBullet>
   <w:numPicBullet w:numPicBulletId="3">
     <w:pict>
-      <v:shape id="_x0000_i1298" type="#_x0000_t75" style="width:14.9pt;height:14.9pt;visibility:visible;mso-wrap-style:square" o:bullet="t">
+      <v:shape id="_x0000_i1347" type="#_x0000_t75" style="width:14.7pt;height:14.7pt;visibility:visible;mso-wrap-style:square" o:bullet="t">
         <v:imagedata r:id="rId4" o:title=""/>
       </v:shape>
     </w:pict>
@@ -5585,6 +5732,10 @@
   <w:style w:type="paragraph" w:default="1" w:styleId="Normal">
     <w:name w:val="Normal"/>
     <w:qFormat/>
+    <w:rsid w:val="00DF7BEF"/>
+    <w:rPr>
+      <w:rFonts w:ascii="Times New Roman" w:eastAsia="Times New Roman" w:hAnsi="Times New Roman" w:cs="Times New Roman"/>
+    </w:rPr>
   </w:style>
   <w:style w:type="character" w:default="1" w:styleId="DefaultParagraphFont">
     <w:name w:val="Default Paragraph Font"/>
@@ -5646,6 +5797,9 @@
       <w:ind w:left="720"/>
       <w:contextualSpacing/>
     </w:pPr>
+    <w:rPr>
+      <w:rFonts w:asciiTheme="minorHAnsi" w:eastAsiaTheme="minorHAnsi" w:hAnsiTheme="minorHAnsi" w:cstheme="minorBidi"/>
+    </w:rPr>
   </w:style>
   <w:style w:type="character" w:styleId="FollowedHyperlink">
     <w:name w:val="FollowedHyperlink"/>
@@ -5668,7 +5822,6 @@
     <w:unhideWhenUsed/>
     <w:rsid w:val="0070721E"/>
     <w:rPr>
-      <w:rFonts w:ascii="Times New Roman" w:hAnsi="Times New Roman" w:cs="Times New Roman"/>
       <w:sz w:val="18"/>
       <w:szCs w:val="18"/>
     </w:rPr>
@@ -5684,6 +5837,22 @@
       <w:rFonts w:ascii="Times New Roman" w:hAnsi="Times New Roman" w:cs="Times New Roman"/>
       <w:sz w:val="18"/>
       <w:szCs w:val="18"/>
+    </w:rPr>
+  </w:style>
+  <w:style w:type="character" w:customStyle="1" w:styleId="apple-converted-space">
+    <w:name w:val="apple-converted-space"/>
+    <w:basedOn w:val="DefaultParagraphFont"/>
+    <w:rsid w:val="00DF7BEF"/>
+  </w:style>
+  <w:style w:type="character" w:styleId="Strong">
+    <w:name w:val="Strong"/>
+    <w:basedOn w:val="DefaultParagraphFont"/>
+    <w:uiPriority w:val="22"/>
+    <w:qFormat/>
+    <w:rsid w:val="00DF7BEF"/>
+    <w:rPr>
+      <w:b/>
+      <w:bCs/>
     </w:rPr>
   </w:style>
 </w:styles>

</xml_diff>